<commit_message>
added profiles and swagger
</commit_message>
<xml_diff>
--- a/java-topics.docx
+++ b/java-topics.docx
@@ -609,11 +609,13 @@
           <w:numId w:val="1"/>
         </w:numPr>
         <w:rPr>
-          <w:lang w:val="en-US"/>
-        </w:rPr>
-      </w:pPr>
-      <w:r>
-        <w:rPr>
+          <w:highlight w:val="yellow"/>
+          <w:lang w:val="en-US"/>
+        </w:rPr>
+      </w:pPr>
+      <w:r>
+        <w:rPr>
+          <w:highlight w:val="yellow"/>
           <w:lang w:val="en-US"/>
         </w:rPr>
         <w:t>Wrapper classes, autoboxing and unboxing</w:t>
@@ -627,11 +629,13 @@
           <w:numId w:val="1"/>
         </w:numPr>
         <w:rPr>
-          <w:lang w:val="en-US"/>
-        </w:rPr>
-      </w:pPr>
-      <w:r>
-        <w:rPr>
+          <w:highlight w:val="yellow"/>
+          <w:lang w:val="en-US"/>
+        </w:rPr>
+      </w:pPr>
+      <w:r>
+        <w:rPr>
+          <w:highlight w:val="yellow"/>
           <w:lang w:val="en-US"/>
         </w:rPr>
         <w:t>Collections</w:t>
@@ -645,11 +649,13 @@
           <w:numId w:val="3"/>
         </w:numPr>
         <w:rPr>
-          <w:lang w:val="en-US"/>
-        </w:rPr>
-      </w:pPr>
-      <w:r>
-        <w:rPr>
+          <w:highlight w:val="yellow"/>
+          <w:lang w:val="en-US"/>
+        </w:rPr>
+      </w:pPr>
+      <w:r>
+        <w:rPr>
+          <w:highlight w:val="yellow"/>
           <w:lang w:val="en-US"/>
         </w:rPr>
         <w:t>List</w:t>
@@ -663,12 +669,14 @@
           <w:numId w:val="6"/>
         </w:numPr>
         <w:rPr>
+          <w:highlight w:val="yellow"/>
           <w:lang w:val="en-US"/>
         </w:rPr>
       </w:pPr>
       <w:proofErr w:type="spellStart"/>
       <w:r>
         <w:rPr>
+          <w:highlight w:val="yellow"/>
           <w:lang w:val="en-US"/>
         </w:rPr>
         <w:t>ArrayList</w:t>
@@ -683,11 +691,13 @@
           <w:numId w:val="6"/>
         </w:numPr>
         <w:rPr>
-          <w:lang w:val="en-US"/>
-        </w:rPr>
-      </w:pPr>
-      <w:r>
-        <w:rPr>
+          <w:highlight w:val="yellow"/>
+          <w:lang w:val="en-US"/>
+        </w:rPr>
+      </w:pPr>
+      <w:r>
+        <w:rPr>
+          <w:highlight w:val="yellow"/>
           <w:lang w:val="en-US"/>
         </w:rPr>
         <w:t>LinkedList</w:t>
@@ -701,11 +711,13 @@
           <w:numId w:val="6"/>
         </w:numPr>
         <w:rPr>
-          <w:lang w:val="en-US"/>
-        </w:rPr>
-      </w:pPr>
-      <w:r>
-        <w:rPr>
+          <w:highlight w:val="yellow"/>
+          <w:lang w:val="en-US"/>
+        </w:rPr>
+      </w:pPr>
+      <w:r>
+        <w:rPr>
+          <w:highlight w:val="yellow"/>
           <w:lang w:val="en-US"/>
         </w:rPr>
         <w:t>Vector</w:t>
@@ -719,11 +731,13 @@
           <w:numId w:val="3"/>
         </w:numPr>
         <w:rPr>
-          <w:lang w:val="en-US"/>
-        </w:rPr>
-      </w:pPr>
-      <w:r>
-        <w:rPr>
+          <w:highlight w:val="yellow"/>
+          <w:lang w:val="en-US"/>
+        </w:rPr>
+      </w:pPr>
+      <w:r>
+        <w:rPr>
+          <w:highlight w:val="yellow"/>
           <w:lang w:val="en-US"/>
         </w:rPr>
         <w:t>Set</w:t>
@@ -737,11 +751,13 @@
           <w:numId w:val="7"/>
         </w:numPr>
         <w:rPr>
-          <w:lang w:val="en-US"/>
-        </w:rPr>
-      </w:pPr>
-      <w:r>
-        <w:rPr>
+          <w:highlight w:val="yellow"/>
+          <w:lang w:val="en-US"/>
+        </w:rPr>
+      </w:pPr>
+      <w:r>
+        <w:rPr>
+          <w:highlight w:val="yellow"/>
           <w:lang w:val="en-US"/>
         </w:rPr>
         <w:t>HashSet</w:t>
@@ -755,12 +771,14 @@
           <w:numId w:val="7"/>
         </w:numPr>
         <w:rPr>
+          <w:highlight w:val="yellow"/>
           <w:lang w:val="en-US"/>
         </w:rPr>
       </w:pPr>
       <w:proofErr w:type="spellStart"/>
       <w:r>
         <w:rPr>
+          <w:highlight w:val="yellow"/>
           <w:lang w:val="en-US"/>
         </w:rPr>
         <w:t>LinkedHashSet</w:t>
@@ -775,12 +793,14 @@
           <w:numId w:val="7"/>
         </w:numPr>
         <w:rPr>
+          <w:highlight w:val="yellow"/>
           <w:lang w:val="en-US"/>
         </w:rPr>
       </w:pPr>
       <w:proofErr w:type="spellStart"/>
       <w:r>
         <w:rPr>
+          <w:highlight w:val="yellow"/>
           <w:lang w:val="en-US"/>
         </w:rPr>
         <w:t>TreeSet</w:t>
@@ -795,11 +815,13 @@
           <w:numId w:val="3"/>
         </w:numPr>
         <w:rPr>
-          <w:lang w:val="en-US"/>
-        </w:rPr>
-      </w:pPr>
-      <w:r>
-        <w:rPr>
+          <w:highlight w:val="yellow"/>
+          <w:lang w:val="en-US"/>
+        </w:rPr>
+      </w:pPr>
+      <w:r>
+        <w:rPr>
+          <w:highlight w:val="yellow"/>
           <w:lang w:val="en-US"/>
         </w:rPr>
         <w:t>Map</w:t>
@@ -813,11 +835,13 @@
           <w:numId w:val="8"/>
         </w:numPr>
         <w:rPr>
-          <w:lang w:val="en-US"/>
-        </w:rPr>
-      </w:pPr>
-      <w:r>
-        <w:rPr>
+          <w:highlight w:val="yellow"/>
+          <w:lang w:val="en-US"/>
+        </w:rPr>
+      </w:pPr>
+      <w:r>
+        <w:rPr>
+          <w:highlight w:val="yellow"/>
           <w:lang w:val="en-US"/>
         </w:rPr>
         <w:t>HashMap</w:t>
@@ -831,12 +855,14 @@
           <w:numId w:val="8"/>
         </w:numPr>
         <w:rPr>
+          <w:highlight w:val="yellow"/>
           <w:lang w:val="en-US"/>
         </w:rPr>
       </w:pPr>
       <w:proofErr w:type="spellStart"/>
       <w:r>
         <w:rPr>
+          <w:highlight w:val="yellow"/>
           <w:lang w:val="en-US"/>
         </w:rPr>
         <w:t>LinkedHashMap</w:t>
@@ -851,12 +877,14 @@
           <w:numId w:val="8"/>
         </w:numPr>
         <w:rPr>
+          <w:highlight w:val="yellow"/>
           <w:lang w:val="en-US"/>
         </w:rPr>
       </w:pPr>
       <w:proofErr w:type="spellStart"/>
       <w:r>
         <w:rPr>
+          <w:highlight w:val="yellow"/>
           <w:lang w:val="en-US"/>
         </w:rPr>
         <w:t>TreeMap</w:t>
@@ -871,12 +899,14 @@
           <w:numId w:val="3"/>
         </w:numPr>
         <w:rPr>
+          <w:highlight w:val="yellow"/>
           <w:lang w:val="en-US"/>
         </w:rPr>
       </w:pPr>
       <w:proofErr w:type="spellStart"/>
       <w:r>
         <w:rPr>
+          <w:highlight w:val="yellow"/>
           <w:lang w:val="en-US"/>
         </w:rPr>
         <w:t>HashTable</w:t>
@@ -891,12 +921,14 @@
           <w:numId w:val="3"/>
         </w:numPr>
         <w:rPr>
+          <w:highlight w:val="yellow"/>
           <w:lang w:val="en-US"/>
         </w:rPr>
       </w:pPr>
       <w:proofErr w:type="spellStart"/>
       <w:r>
         <w:rPr>
+          <w:highlight w:val="yellow"/>
           <w:lang w:val="en-US"/>
         </w:rPr>
         <w:t>ConcurrentHashMap</w:t>
@@ -1181,11 +1213,13 @@
           <w:numId w:val="11"/>
         </w:numPr>
         <w:rPr>
-          <w:lang w:val="en-US"/>
-        </w:rPr>
-      </w:pPr>
-      <w:r>
-        <w:rPr>
+          <w:highlight w:val="yellow"/>
+          <w:lang w:val="en-US"/>
+        </w:rPr>
+      </w:pPr>
+      <w:r>
+        <w:rPr>
+          <w:highlight w:val="yellow"/>
           <w:lang w:val="en-US"/>
         </w:rPr>
         <w:t>IOC container</w:t>
@@ -1199,11 +1233,13 @@
           <w:numId w:val="11"/>
         </w:numPr>
         <w:rPr>
-          <w:lang w:val="en-US"/>
-        </w:rPr>
-      </w:pPr>
-      <w:r>
-        <w:rPr>
+          <w:highlight w:val="yellow"/>
+          <w:lang w:val="en-US"/>
+        </w:rPr>
+      </w:pPr>
+      <w:r>
+        <w:rPr>
+          <w:highlight w:val="yellow"/>
           <w:lang w:val="en-US"/>
         </w:rPr>
         <w:t>Dependency Injection</w:t>
@@ -1217,11 +1253,13 @@
           <w:numId w:val="11"/>
         </w:numPr>
         <w:rPr>
-          <w:lang w:val="en-US"/>
-        </w:rPr>
-      </w:pPr>
-      <w:r>
-        <w:rPr>
+          <w:highlight w:val="yellow"/>
+          <w:lang w:val="en-US"/>
+        </w:rPr>
+      </w:pPr>
+      <w:r>
+        <w:rPr>
+          <w:highlight w:val="yellow"/>
           <w:lang w:val="en-US"/>
         </w:rPr>
         <w:t>Bean</w:t>
@@ -1235,12 +1273,14 @@
           <w:numId w:val="11"/>
         </w:numPr>
         <w:rPr>
+          <w:highlight w:val="yellow"/>
           <w:lang w:val="en-US"/>
         </w:rPr>
       </w:pPr>
       <w:proofErr w:type="spellStart"/>
       <w:r>
         <w:rPr>
+          <w:highlight w:val="yellow"/>
           <w:lang w:val="en-US"/>
         </w:rPr>
         <w:t>Autowiring</w:t>
@@ -1255,15 +1295,24 @@
           <w:numId w:val="11"/>
         </w:numPr>
         <w:rPr>
-          <w:lang w:val="en-US"/>
-        </w:rPr>
-      </w:pPr>
-      <w:r>
-        <w:rPr>
+          <w:highlight w:val="yellow"/>
+          <w:lang w:val="en-US"/>
+        </w:rPr>
+      </w:pPr>
+      <w:r>
+        <w:rPr>
+          <w:highlight w:val="yellow"/>
           <w:lang w:val="en-US"/>
         </w:rPr>
         <w:t>Qualifiers</w:t>
       </w:r>
+      <w:r>
+        <w:rPr>
+          <w:highlight w:val="yellow"/>
+          <w:lang w:val="en-US"/>
+        </w:rPr>
+        <w:t xml:space="preserve"> - 1</w:t>
+      </w:r>
     </w:p>
     <w:p>
       <w:pPr>
@@ -1273,11 +1322,13 @@
           <w:numId w:val="12"/>
         </w:numPr>
         <w:rPr>
-          <w:lang w:val="en-US"/>
-        </w:rPr>
-      </w:pPr>
-      <w:r>
-        <w:rPr>
+          <w:highlight w:val="yellow"/>
+          <w:lang w:val="en-US"/>
+        </w:rPr>
+      </w:pPr>
+      <w:r>
+        <w:rPr>
+          <w:highlight w:val="yellow"/>
           <w:lang w:val="en-US"/>
         </w:rPr>
         <w:t>Annotations</w:t>
@@ -1291,11 +1342,13 @@
           <w:numId w:val="12"/>
         </w:numPr>
         <w:rPr>
-          <w:lang w:val="en-US"/>
-        </w:rPr>
-      </w:pPr>
-      <w:r>
-        <w:rPr>
+          <w:highlight w:val="yellow"/>
+          <w:lang w:val="en-US"/>
+        </w:rPr>
+      </w:pPr>
+      <w:r>
+        <w:rPr>
+          <w:highlight w:val="yellow"/>
           <w:lang w:val="en-US"/>
         </w:rPr>
         <w:t>Spring boot crud operations - POST, GET, PUT, DELETE Mappings</w:t>
@@ -1427,6 +1480,7 @@
           <w:numId w:val="12"/>
         </w:numPr>
         <w:rPr>
+          <w:highlight w:val="yellow"/>
           <w:lang w:val="en-US"/>
         </w:rPr>
       </w:pPr>
@@ -1435,6 +1489,7 @@
         <w:rPr>
           <w:b/>
           <w:bCs/>
+          <w:highlight w:val="yellow"/>
           <w:lang w:val="en-US"/>
         </w:rPr>
         <w:t>Jpa</w:t>
@@ -1444,12 +1499,14 @@
         <w:rPr>
           <w:b/>
           <w:bCs/>
+          <w:highlight w:val="yellow"/>
           <w:lang w:val="en-US"/>
         </w:rPr>
         <w:t xml:space="preserve"> repository</w:t>
       </w:r>
       <w:r>
         <w:rPr>
+          <w:highlight w:val="yellow"/>
           <w:lang w:val="en-US"/>
         </w:rPr>
         <w:t xml:space="preserve"> --- Java </w:t>
@@ -1457,6 +1514,7 @@
       <w:proofErr w:type="spellStart"/>
       <w:r>
         <w:rPr>
+          <w:highlight w:val="yellow"/>
           <w:lang w:val="en-US"/>
         </w:rPr>
         <w:t>Persistance</w:t>
@@ -1464,6 +1522,7 @@
       <w:proofErr w:type="spellEnd"/>
       <w:r>
         <w:rPr>
+          <w:highlight w:val="yellow"/>
           <w:lang w:val="en-US"/>
         </w:rPr>
         <w:t xml:space="preserve"> API</w:t>
@@ -1479,6 +1538,7 @@
         <w:rPr>
           <w:b/>
           <w:bCs/>
+          <w:highlight w:val="yellow"/>
           <w:lang w:val="en-US"/>
         </w:rPr>
       </w:pPr>
@@ -1486,6 +1546,7 @@
         <w:rPr>
           <w:b/>
           <w:bCs/>
+          <w:highlight w:val="yellow"/>
           <w:lang w:val="en-US"/>
         </w:rPr>
         <w:t>CRUD Repository</w:t>
@@ -1499,12 +1560,14 @@
           <w:numId w:val="12"/>
         </w:numPr>
         <w:rPr>
+          <w:highlight w:val="yellow"/>
           <w:lang w:val="en-US"/>
         </w:rPr>
       </w:pPr>
       <w:proofErr w:type="spellStart"/>
       <w:r>
         <w:rPr>
+          <w:highlight w:val="yellow"/>
           <w:lang w:val="en-US"/>
         </w:rPr>
         <w:t>Jpa</w:t>
@@ -1512,6 +1575,7 @@
       <w:proofErr w:type="spellEnd"/>
       <w:r>
         <w:rPr>
+          <w:highlight w:val="yellow"/>
           <w:lang w:val="en-US"/>
         </w:rPr>
         <w:t xml:space="preserve"> </w:t>
@@ -1519,6 +1583,7 @@
       <w:proofErr w:type="spellStart"/>
       <w:r>
         <w:rPr>
+          <w:highlight w:val="yellow"/>
           <w:lang w:val="en-US"/>
         </w:rPr>
         <w:t>anotations</w:t>
@@ -1533,12 +1598,14 @@
           <w:numId w:val="12"/>
         </w:numPr>
         <w:rPr>
+          <w:highlight w:val="yellow"/>
           <w:lang w:val="en-US"/>
         </w:rPr>
       </w:pPr>
       <w:proofErr w:type="spellStart"/>
       <w:r>
         <w:rPr>
+          <w:highlight w:val="yellow"/>
           <w:lang w:val="en-US"/>
         </w:rPr>
         <w:t>Jpa</w:t>
@@ -1546,12 +1613,14 @@
       <w:proofErr w:type="spellEnd"/>
       <w:r>
         <w:rPr>
+          <w:highlight w:val="yellow"/>
           <w:lang w:val="en-US"/>
         </w:rPr>
         <w:t xml:space="preserve"> queries</w:t>
       </w:r>
       <w:r>
         <w:rPr>
+          <w:highlight w:val="yellow"/>
           <w:lang w:val="en-US"/>
         </w:rPr>
         <w:t xml:space="preserve"> – inbuilt, </w:t>
@@ -1559,6 +1628,7 @@
       <w:proofErr w:type="spellStart"/>
       <w:r>
         <w:rPr>
+          <w:highlight w:val="yellow"/>
           <w:lang w:val="en-US"/>
         </w:rPr>
         <w:t>customised</w:t>
@@ -1573,12 +1643,14 @@
           <w:numId w:val="12"/>
         </w:numPr>
         <w:rPr>
+          <w:highlight w:val="yellow"/>
           <w:lang w:val="en-US"/>
         </w:rPr>
       </w:pPr>
       <w:proofErr w:type="spellStart"/>
       <w:r>
         <w:rPr>
+          <w:highlight w:val="yellow"/>
           <w:lang w:val="en-US"/>
         </w:rPr>
         <w:t>Jpql</w:t>
@@ -1586,6 +1658,7 @@
       <w:proofErr w:type="spellEnd"/>
       <w:r>
         <w:rPr>
+          <w:highlight w:val="yellow"/>
           <w:lang w:val="en-US"/>
         </w:rPr>
         <w:t xml:space="preserve"> queries</w:t>
@@ -1599,11 +1672,13 @@
           <w:numId w:val="12"/>
         </w:numPr>
         <w:rPr>
-          <w:lang w:val="en-US"/>
-        </w:rPr>
-      </w:pPr>
-      <w:r>
-        <w:rPr>
+          <w:highlight w:val="yellow"/>
+          <w:lang w:val="en-US"/>
+        </w:rPr>
+      </w:pPr>
+      <w:r>
+        <w:rPr>
+          <w:highlight w:val="yellow"/>
           <w:lang w:val="en-US"/>
         </w:rPr>
         <w:t>SQL -native queries</w:t>
@@ -1617,11 +1692,13 @@
           <w:numId w:val="12"/>
         </w:numPr>
         <w:rPr>
-          <w:lang w:val="en-US"/>
-        </w:rPr>
-      </w:pPr>
-      <w:r>
-        <w:rPr>
+          <w:highlight w:val="yellow"/>
+          <w:lang w:val="en-US"/>
+        </w:rPr>
+      </w:pPr>
+      <w:r>
+        <w:rPr>
+          <w:highlight w:val="yellow"/>
           <w:lang w:val="en-US"/>
         </w:rPr>
         <w:t xml:space="preserve">Db connections with </w:t>
@@ -1629,6 +1706,7 @@
       <w:proofErr w:type="spellStart"/>
       <w:r>
         <w:rPr>
+          <w:highlight w:val="yellow"/>
           <w:lang w:val="en-US"/>
         </w:rPr>
         <w:t>mysql</w:t>
@@ -1661,15 +1739,24 @@
           <w:numId w:val="12"/>
         </w:numPr>
         <w:rPr>
-          <w:lang w:val="en-US"/>
-        </w:rPr>
-      </w:pPr>
-      <w:r>
-        <w:rPr>
+          <w:highlight w:val="yellow"/>
+          <w:lang w:val="en-US"/>
+        </w:rPr>
+      </w:pPr>
+      <w:r>
+        <w:rPr>
+          <w:highlight w:val="yellow"/>
           <w:lang w:val="en-US"/>
         </w:rPr>
         <w:t xml:space="preserve">Spring Profiles </w:t>
       </w:r>
+      <w:r>
+        <w:rPr>
+          <w:highlight w:val="yellow"/>
+          <w:lang w:val="en-US"/>
+        </w:rPr>
+        <w:t>- 1</w:t>
+      </w:r>
     </w:p>
     <w:p>
       <w:pPr>
@@ -1679,11 +1766,13 @@
           <w:numId w:val="12"/>
         </w:numPr>
         <w:rPr>
-          <w:lang w:val="en-US"/>
-        </w:rPr>
-      </w:pPr>
-      <w:r>
-        <w:rPr>
+          <w:highlight w:val="yellow"/>
+          <w:lang w:val="en-US"/>
+        </w:rPr>
+      </w:pPr>
+      <w:r>
+        <w:rPr>
+          <w:highlight w:val="yellow"/>
           <w:lang w:val="en-US"/>
         </w:rPr>
         <w:t>Spring boot Exception’s handlings – custom exceptions and global exceptions</w:t>
@@ -1697,11 +1786,13 @@
           <w:numId w:val="12"/>
         </w:numPr>
         <w:rPr>
-          <w:lang w:val="en-US"/>
-        </w:rPr>
-      </w:pPr>
-      <w:r>
-        <w:rPr>
+          <w:highlight w:val="yellow"/>
+          <w:lang w:val="en-US"/>
+        </w:rPr>
+      </w:pPr>
+      <w:r>
+        <w:rPr>
+          <w:highlight w:val="yellow"/>
           <w:lang w:val="en-US"/>
         </w:rPr>
         <w:t xml:space="preserve">Swagger </w:t>
@@ -1709,6 +1800,7 @@
       <w:proofErr w:type="spellStart"/>
       <w:r>
         <w:rPr>
+          <w:highlight w:val="yellow"/>
           <w:lang w:val="en-US"/>
         </w:rPr>
         <w:t>ui</w:t>
@@ -1716,10 +1808,18 @@
       <w:proofErr w:type="spellEnd"/>
       <w:r>
         <w:rPr>
+          <w:highlight w:val="yellow"/>
           <w:lang w:val="en-US"/>
         </w:rPr>
         <w:t xml:space="preserve"> Doc</w:t>
       </w:r>
+      <w:r>
+        <w:rPr>
+          <w:highlight w:val="yellow"/>
+          <w:lang w:val="en-US"/>
+        </w:rPr>
+        <w:t xml:space="preserve"> -1</w:t>
+      </w:r>
     </w:p>
     <w:p>
       <w:pPr>
@@ -1729,11 +1829,13 @@
           <w:numId w:val="12"/>
         </w:numPr>
         <w:rPr>
-          <w:lang w:val="en-US"/>
-        </w:rPr>
-      </w:pPr>
-      <w:r>
-        <w:rPr>
+          <w:highlight w:val="yellow"/>
+          <w:lang w:val="en-US"/>
+        </w:rPr>
+      </w:pPr>
+      <w:r>
+        <w:rPr>
+          <w:highlight w:val="yellow"/>
           <w:lang w:val="en-US"/>
         </w:rPr>
         <w:t>POST MAN</w:t>
@@ -1747,11 +1849,13 @@
           <w:numId w:val="12"/>
         </w:numPr>
         <w:rPr>
-          <w:lang w:val="en-US"/>
-        </w:rPr>
-      </w:pPr>
-      <w:r>
-        <w:rPr>
+          <w:highlight w:val="yellow"/>
+          <w:lang w:val="en-US"/>
+        </w:rPr>
+      </w:pPr>
+      <w:r>
+        <w:rPr>
+          <w:highlight w:val="yellow"/>
           <w:lang w:val="en-US"/>
         </w:rPr>
         <w:t>GIT version control tool</w:t>
@@ -1765,15 +1869,24 @@
           <w:numId w:val="12"/>
         </w:numPr>
         <w:rPr>
-          <w:lang w:val="en-US"/>
-        </w:rPr>
-      </w:pPr>
-      <w:r>
-        <w:rPr>
+          <w:highlight w:val="yellow"/>
+          <w:lang w:val="en-US"/>
+        </w:rPr>
+      </w:pPr>
+      <w:r>
+        <w:rPr>
+          <w:highlight w:val="yellow"/>
           <w:lang w:val="en-US"/>
         </w:rPr>
         <w:t>Lombok plugin</w:t>
       </w:r>
+      <w:r>
+        <w:rPr>
+          <w:highlight w:val="yellow"/>
+          <w:lang w:val="en-US"/>
+        </w:rPr>
+        <w:t xml:space="preserve"> -1</w:t>
+      </w:r>
     </w:p>
     <w:p>
       <w:pPr>
@@ -1783,11 +1896,13 @@
           <w:numId w:val="12"/>
         </w:numPr>
         <w:rPr>
-          <w:lang w:val="en-US"/>
-        </w:rPr>
-      </w:pPr>
-      <w:r>
-        <w:rPr>
+          <w:highlight w:val="yellow"/>
+          <w:lang w:val="en-US"/>
+        </w:rPr>
+      </w:pPr>
+      <w:r>
+        <w:rPr>
+          <w:highlight w:val="yellow"/>
           <w:lang w:val="en-US"/>
         </w:rPr>
         <w:t>Maven build tool</w:t>
@@ -1806,6 +1921,7 @@
       </w:pPr>
       <w:r>
         <w:rPr>
+          <w:highlight w:val="yellow"/>
           <w:lang w:val="en-US"/>
         </w:rPr>
         <w:t>Tomcat server</w:t>

</xml_diff>